<commit_message>
Immutable list work is done
</commit_message>
<xml_diff>
--- a/refs/java_guide.docx
+++ b/refs/java_guide.docx
@@ -54,7 +54,7 @@
           <w:r>
             <w:fldChar w:fldCharType="separate"/>
           </w:r>
-          <w:hyperlink w:anchor="_Toc184903938" w:history="1">
+          <w:hyperlink w:anchor="_Toc184904187" w:history="1">
             <w:r>
               <w:rPr>
                 <w:rStyle w:val="Hyperlink"/>
@@ -82,7 +82,7 @@
                 <w:noProof/>
                 <w:webHidden/>
               </w:rPr>
-              <w:instrText xml:space="preserve"> PAGEREF _Toc184903938 \h </w:instrText>
+              <w:instrText xml:space="preserve"> PAGEREF _Toc184904187 \h </w:instrText>
             </w:r>
             <w:r>
               <w:rPr>
@@ -123,7 +123,7 @@
               <w:noProof/>
             </w:rPr>
           </w:pPr>
-          <w:hyperlink w:anchor="_Toc184903939" w:history="1">
+          <w:hyperlink w:anchor="_Toc184904188" w:history="1">
             <w:r>
               <w:rPr>
                 <w:rStyle w:val="Hyperlink"/>
@@ -151,7 +151,7 @@
                 <w:noProof/>
                 <w:webHidden/>
               </w:rPr>
-              <w:instrText xml:space="preserve"> PAGEREF _Toc184903939 \h </w:instrText>
+              <w:instrText xml:space="preserve"> PAGEREF _Toc184904188 \h </w:instrText>
             </w:r>
             <w:r>
               <w:rPr>
@@ -192,7 +192,7 @@
               <w:noProof/>
             </w:rPr>
           </w:pPr>
-          <w:hyperlink w:anchor="_Toc184903940" w:history="1">
+          <w:hyperlink w:anchor="_Toc184904189" w:history="1">
             <w:r>
               <w:rPr>
                 <w:rStyle w:val="Hyperlink"/>
@@ -220,7 +220,7 @@
                 <w:noProof/>
                 <w:webHidden/>
               </w:rPr>
-              <w:instrText xml:space="preserve"> PAGEREF _Toc184903940 \h </w:instrText>
+              <w:instrText xml:space="preserve"> PAGEREF _Toc184904189 \h </w:instrText>
             </w:r>
             <w:r>
               <w:rPr>
@@ -261,7 +261,7 @@
               <w:noProof/>
             </w:rPr>
           </w:pPr>
-          <w:hyperlink w:anchor="_Toc184903941" w:history="1">
+          <w:hyperlink w:anchor="_Toc184904190" w:history="1">
             <w:r>
               <w:rPr>
                 <w:rStyle w:val="Hyperlink"/>
@@ -289,7 +289,7 @@
                 <w:noProof/>
                 <w:webHidden/>
               </w:rPr>
-              <w:instrText xml:space="preserve"> PAGEREF _Toc184903941 \h </w:instrText>
+              <w:instrText xml:space="preserve"> PAGEREF _Toc184904190 \h </w:instrText>
             </w:r>
             <w:r>
               <w:rPr>
@@ -330,7 +330,7 @@
               <w:noProof/>
             </w:rPr>
           </w:pPr>
-          <w:hyperlink w:anchor="_Toc184903942" w:history="1">
+          <w:hyperlink w:anchor="_Toc184904191" w:history="1">
             <w:r>
               <w:rPr>
                 <w:rStyle w:val="Hyperlink"/>
@@ -358,7 +358,7 @@
                 <w:noProof/>
                 <w:webHidden/>
               </w:rPr>
-              <w:instrText xml:space="preserve"> PAGEREF _Toc184903942 \h </w:instrText>
+              <w:instrText xml:space="preserve"> PAGEREF _Toc184904191 \h </w:instrText>
             </w:r>
             <w:r>
               <w:rPr>
@@ -399,7 +399,7 @@
               <w:noProof/>
             </w:rPr>
           </w:pPr>
-          <w:hyperlink w:anchor="_Toc184903943" w:history="1">
+          <w:hyperlink w:anchor="_Toc184904192" w:history="1">
             <w:r>
               <w:rPr>
                 <w:rStyle w:val="Hyperlink"/>
@@ -427,7 +427,7 @@
                 <w:noProof/>
                 <w:webHidden/>
               </w:rPr>
-              <w:instrText xml:space="preserve"> PAGEREF _Toc184903943 \h </w:instrText>
+              <w:instrText xml:space="preserve"> PAGEREF _Toc184904192 \h </w:instrText>
             </w:r>
             <w:r>
               <w:rPr>
@@ -468,7 +468,7 @@
               <w:noProof/>
             </w:rPr>
           </w:pPr>
-          <w:hyperlink w:anchor="_Toc184903944" w:history="1">
+          <w:hyperlink w:anchor="_Toc184904193" w:history="1">
             <w:r>
               <w:rPr>
                 <w:rStyle w:val="Hyperlink"/>
@@ -495,7 +495,7 @@
                 <w:noProof/>
                 <w:webHidden/>
               </w:rPr>
-              <w:instrText xml:space="preserve"> PAGEREF _Toc184903944 \h </w:instrText>
+              <w:instrText xml:space="preserve"> PAGEREF _Toc184904193 \h </w:instrText>
             </w:r>
             <w:r>
               <w:rPr>
@@ -536,7 +536,7 @@
               <w:noProof/>
             </w:rPr>
           </w:pPr>
-          <w:hyperlink w:anchor="_Toc184903945" w:history="1">
+          <w:hyperlink w:anchor="_Toc184904194" w:history="1">
             <w:r>
               <w:rPr>
                 <w:rStyle w:val="Hyperlink"/>
@@ -563,7 +563,7 @@
                 <w:noProof/>
                 <w:webHidden/>
               </w:rPr>
-              <w:instrText xml:space="preserve"> PAGEREF _Toc184903945 \h </w:instrText>
+              <w:instrText xml:space="preserve"> PAGEREF _Toc184904194 \h </w:instrText>
             </w:r>
             <w:r>
               <w:rPr>
@@ -604,7 +604,7 @@
               <w:noProof/>
             </w:rPr>
           </w:pPr>
-          <w:hyperlink w:anchor="_Toc184903946" w:history="1">
+          <w:hyperlink w:anchor="_Toc184904195" w:history="1">
             <w:r>
               <w:rPr>
                 <w:rStyle w:val="Hyperlink"/>
@@ -631,7 +631,7 @@
                 <w:noProof/>
                 <w:webHidden/>
               </w:rPr>
-              <w:instrText xml:space="preserve"> PAGEREF _Toc184903946 \h </w:instrText>
+              <w:instrText xml:space="preserve"> PAGEREF _Toc184904195 \h </w:instrText>
             </w:r>
             <w:r>
               <w:rPr>
@@ -672,7 +672,7 @@
               <w:noProof/>
             </w:rPr>
           </w:pPr>
-          <w:hyperlink w:anchor="_Toc184903947" w:history="1">
+          <w:hyperlink w:anchor="_Toc184904196" w:history="1">
             <w:r>
               <w:rPr>
                 <w:rStyle w:val="Hyperlink"/>
@@ -699,7 +699,7 @@
                 <w:noProof/>
                 <w:webHidden/>
               </w:rPr>
-              <w:instrText xml:space="preserve"> PAGEREF _Toc184903947 \h </w:instrText>
+              <w:instrText xml:space="preserve"> PAGEREF _Toc184904196 \h </w:instrText>
             </w:r>
             <w:r>
               <w:rPr>
@@ -763,7 +763,7 @@
           <w:lang w:val="en-IN"/>
         </w:rPr>
       </w:pPr>
-      <w:bookmarkStart w:id="0" w:name="_Toc184903938"/>
+      <w:bookmarkStart w:id="0" w:name="_Toc184904187"/>
       <w:r>
         <w:rPr>
           <w:lang w:val="en-IN"/>
@@ -780,7 +780,7 @@
           <w:lang w:val="en-IN"/>
         </w:rPr>
       </w:pPr>
-      <w:bookmarkStart w:id="1" w:name="_Toc184903939"/>
+      <w:bookmarkStart w:id="1" w:name="_Toc184904188"/>
       <w:r>
         <w:rPr>
           <w:lang w:val="en-IN"/>
@@ -1498,7 +1498,7 @@
           <w:lang w:val="en-IN"/>
         </w:rPr>
       </w:pPr>
-      <w:bookmarkStart w:id="2" w:name="_Toc184903940"/>
+      <w:bookmarkStart w:id="2" w:name="_Toc184904189"/>
       <w:r>
         <w:rPr>
           <w:lang w:val="en-IN"/>
@@ -1613,7 +1613,7 @@
           <w:lang w:val="en-IN"/>
         </w:rPr>
       </w:pPr>
-      <w:bookmarkStart w:id="3" w:name="_Toc184903941"/>
+      <w:bookmarkStart w:id="3" w:name="_Toc184904190"/>
       <w:r>
         <w:rPr>
           <w:lang w:val="en-IN"/>
@@ -1750,7 +1750,7 @@
           <w:lang w:val="en-IN"/>
         </w:rPr>
       </w:pPr>
-      <w:bookmarkStart w:id="4" w:name="_Toc184903942"/>
+      <w:bookmarkStart w:id="4" w:name="_Toc184904191"/>
       <w:r>
         <w:rPr>
           <w:lang w:val="en-IN"/>
@@ -1789,7 +1789,7 @@
           <w:lang w:val="en-IN"/>
         </w:rPr>
       </w:pPr>
-      <w:bookmarkStart w:id="5" w:name="_Toc184903943"/>
+      <w:bookmarkStart w:id="5" w:name="_Toc184904192"/>
       <w:r>
         <w:rPr>
           <w:lang w:val="en-IN"/>
@@ -2363,7 +2363,7 @@
       <w:pPr>
         <w:pStyle w:val="Heading2"/>
       </w:pPr>
-      <w:bookmarkStart w:id="6" w:name="_Toc184903944"/>
+      <w:bookmarkStart w:id="6" w:name="_Toc184904193"/>
       <w:r>
         <w:lastRenderedPageBreak/>
         <w:t>Functional Composition</w:t>
@@ -2431,6 +2431,9 @@
     </w:p>
     <w:p>
       <w:r>
+        <w:rPr>
+          <w:noProof/>
+        </w:rPr>
         <w:drawing>
           <wp:inline distT="0" distB="0" distL="0" distR="0" wp14:anchorId="3176715E" wp14:editId="04D7DD16">
             <wp:extent cx="5943600" cy="2887345"/>
@@ -2531,110 +2534,102 @@
           <w:color w:val="FF0000"/>
         </w:rPr>
         <w:tab/>
-      </w:r>
-      <w:r>
-        <w:rPr>
-          <w:b/>
-          <w:bCs/>
-          <w:color w:val="FF0000"/>
-        </w:rPr>
         <w:t>Type chain</w:t>
       </w:r>
     </w:p>
     <w:p>
       <w:pPr>
+        <w:rPr>
+          <w:lang w:val="fr-FR"/>
+        </w:rPr>
+      </w:pPr>
+      <w:proofErr w:type="spellStart"/>
+      <w:r>
+        <w:rPr>
+          <w:lang w:val="fr-FR"/>
+        </w:rPr>
+        <w:t>Function</w:t>
+      </w:r>
+      <w:proofErr w:type="spellEnd"/>
+      <w:r>
+        <w:rPr>
+          <w:lang w:val="fr-FR"/>
+        </w:rPr>
+        <w:t xml:space="preserve">&lt;V, R&gt; </w:t>
+      </w:r>
+      <w:proofErr w:type="gramStart"/>
+      <w:r>
+        <w:rPr>
+          <w:lang w:val="fr-FR"/>
+        </w:rPr>
+        <w:t>compose(</w:t>
+      </w:r>
+      <w:proofErr w:type="spellStart"/>
+      <w:proofErr w:type="gramEnd"/>
+      <w:r>
+        <w:rPr>
+          <w:lang w:val="fr-FR"/>
+        </w:rPr>
+        <w:t>Function</w:t>
+      </w:r>
+      <w:proofErr w:type="spellEnd"/>
+      <w:r>
+        <w:rPr>
+          <w:lang w:val="fr-FR"/>
+        </w:rPr>
+        <w:t>&lt;V, T&gt;)</w:t>
+      </w:r>
+      <w:r>
+        <w:rPr>
+          <w:lang w:val="fr-FR"/>
+        </w:rPr>
+        <w:tab/>
+      </w:r>
+      <w:r>
+        <w:rPr>
+          <w:lang w:val="fr-FR"/>
+        </w:rPr>
+        <w:tab/>
+      </w:r>
+      <w:r>
+        <w:rPr>
+          <w:lang w:val="fr-FR"/>
+        </w:rPr>
+        <w:tab/>
+      </w:r>
+      <w:r>
         <w:rPr>
           <w:rFonts w:hint="eastAsia"/>
           <w:lang w:val="fr-FR"/>
         </w:rPr>
-      </w:pPr>
-      <w:proofErr w:type="spellStart"/>
-      <w:r>
-        <w:rPr>
-          <w:lang w:val="fr-FR"/>
-        </w:rPr>
-        <w:t>Function</w:t>
-      </w:r>
-      <w:proofErr w:type="spellEnd"/>
-      <w:r>
-        <w:rPr>
-          <w:lang w:val="fr-FR"/>
-        </w:rPr>
-        <w:t xml:space="preserve">&lt;V, R&gt; </w:t>
-      </w:r>
-      <w:proofErr w:type="gramStart"/>
-      <w:r>
-        <w:rPr>
-          <w:lang w:val="fr-FR"/>
-        </w:rPr>
-        <w:t>compose(</w:t>
-      </w:r>
-      <w:proofErr w:type="spellStart"/>
-      <w:proofErr w:type="gramEnd"/>
-      <w:r>
-        <w:rPr>
-          <w:lang w:val="fr-FR"/>
-        </w:rPr>
-        <w:t>Function</w:t>
-      </w:r>
-      <w:proofErr w:type="spellEnd"/>
-      <w:r>
-        <w:rPr>
-          <w:lang w:val="fr-FR"/>
-        </w:rPr>
-        <w:t>&lt;V, T&gt;)</w:t>
-      </w:r>
-      <w:r>
-        <w:rPr>
-          <w:lang w:val="fr-FR"/>
-        </w:rPr>
-        <w:tab/>
-      </w:r>
-      <w:r>
-        <w:rPr>
-          <w:lang w:val="fr-FR"/>
-        </w:rPr>
-        <w:tab/>
-      </w:r>
-      <w:r>
-        <w:rPr>
-          <w:lang w:val="fr-FR"/>
-        </w:rPr>
-        <w:tab/>
+        <w:t xml:space="preserve">V </w:t>
       </w:r>
       <w:r>
         <w:rPr>
           <w:rFonts w:hint="eastAsia"/>
           <w:lang w:val="fr-FR"/>
         </w:rPr>
-        <w:t xml:space="preserve">V </w:t>
+        <w:t>→</w:t>
       </w:r>
       <w:r>
         <w:rPr>
           <w:rFonts w:hint="eastAsia"/>
           <w:lang w:val="fr-FR"/>
         </w:rPr>
-        <w:t>→</w:t>
+        <w:t xml:space="preserve"> T </w:t>
       </w:r>
       <w:r>
         <w:rPr>
           <w:rFonts w:hint="eastAsia"/>
           <w:lang w:val="fr-FR"/>
         </w:rPr>
-        <w:t xml:space="preserve"> T </w:t>
+        <w:t>→</w:t>
       </w:r>
       <w:r>
         <w:rPr>
           <w:rFonts w:hint="eastAsia"/>
           <w:lang w:val="fr-FR"/>
         </w:rPr>
-        <w:t>→</w:t>
-      </w:r>
-      <w:r>
-        <w:rPr>
-          <w:rFonts w:hint="eastAsia"/>
-          <w:lang w:val="fr-FR"/>
-        </w:rPr>
         <w:t xml:space="preserve"> R</w:t>
       </w:r>
     </w:p>
@@ -2715,7 +2710,7 @@
       <w:pPr>
         <w:pStyle w:val="Heading1"/>
       </w:pPr>
-      <w:bookmarkStart w:id="7" w:name="_Toc184903945"/>
+      <w:bookmarkStart w:id="7" w:name="_Toc184904194"/>
       <w:r>
         <w:lastRenderedPageBreak/>
         <w:t>Immutability</w:t>
@@ -2736,7 +2731,7 @@
       <w:pPr>
         <w:pStyle w:val="Heading2"/>
       </w:pPr>
-      <w:bookmarkStart w:id="8" w:name="_Toc184903946"/>
+      <w:bookmarkStart w:id="8" w:name="_Toc184904195"/>
       <w:r>
         <w:t>3 ways of immutable collection</w:t>
       </w:r>
@@ -2793,7 +2788,7 @@
       <w:pPr>
         <w:pStyle w:val="Heading3"/>
       </w:pPr>
-      <w:bookmarkStart w:id="9" w:name="_Toc184903947"/>
+      <w:bookmarkStart w:id="9" w:name="_Toc184904196"/>
       <w:r>
         <w:t>Unmodifiable collection</w:t>
       </w:r>
@@ -2801,24 +2796,39 @@
     </w:p>
     <w:p>
       <w:r>
+        <w:rPr>
+          <w:highlight w:val="yellow"/>
+        </w:rPr>
         <w:t xml:space="preserve">List&lt;String&gt; unmodifiable = </w:t>
       </w:r>
       <w:proofErr w:type="spellStart"/>
       <w:r>
+        <w:rPr>
+          <w:highlight w:val="yellow"/>
+        </w:rPr>
         <w:t>Collections.unmodifiableList</w:t>
       </w:r>
       <w:proofErr w:type="spellEnd"/>
       <w:r>
+        <w:rPr>
+          <w:highlight w:val="yellow"/>
+        </w:rPr>
         <w:t>(original</w:t>
       </w:r>
       <w:proofErr w:type="gramStart"/>
       <w:r>
+        <w:rPr>
+          <w:highlight w:val="yellow"/>
+        </w:rPr>
         <w:t>);</w:t>
       </w:r>
       <w:proofErr w:type="gramEnd"/>
     </w:p>
     <w:p>
       <w:r>
+        <w:rPr>
+          <w:noProof/>
+        </w:rPr>
         <w:drawing>
           <wp:inline distT="0" distB="0" distL="0" distR="0" wp14:anchorId="27EACEE5" wp14:editId="28C08250">
             <wp:extent cx="5943600" cy="2529840"/>
@@ -2859,6 +2869,179 @@
     <w:p>
       <w:r>
         <w:t>The common use for unmodifiable views is to freeze collections for unwanted changes before using them as a return value</w:t>
+      </w:r>
+    </w:p>
+    <w:p>
+      <w:pPr>
+        <w:pStyle w:val="Heading3"/>
+      </w:pPr>
+      <w:r>
+        <w:t>Immutable collection factory methods</w:t>
+      </w:r>
+    </w:p>
+    <w:p>
+      <w:pPr>
+        <w:pStyle w:val="ListParagraph"/>
+        <w:numPr>
+          <w:ilvl w:val="0"/>
+          <w:numId w:val="1"/>
+        </w:numPr>
+      </w:pPr>
+      <w:r>
+        <w:t>This is available from Java 9+</w:t>
+      </w:r>
+    </w:p>
+    <w:p>
+      <w:pPr>
+        <w:pStyle w:val="ListParagraph"/>
+        <w:numPr>
+          <w:ilvl w:val="0"/>
+          <w:numId w:val="1"/>
+        </w:numPr>
+      </w:pPr>
+      <w:r>
+        <w:t>Not based on pre-existing collection</w:t>
+      </w:r>
+    </w:p>
+    <w:p>
+      <w:pPr>
+        <w:pStyle w:val="ListParagraph"/>
+        <w:numPr>
+          <w:ilvl w:val="0"/>
+          <w:numId w:val="1"/>
+        </w:numPr>
+        <w:rPr>
+          <w:highlight w:val="yellow"/>
+        </w:rPr>
+      </w:pPr>
+      <w:r>
+        <w:rPr>
+          <w:highlight w:val="yellow"/>
+        </w:rPr>
+        <w:t xml:space="preserve">List&lt;Integer&gt; numbers = </w:t>
+      </w:r>
+      <w:proofErr w:type="spellStart"/>
+      <w:r>
+        <w:rPr>
+          <w:highlight w:val="yellow"/>
+        </w:rPr>
+        <w:t>List.of</w:t>
+      </w:r>
+      <w:proofErr w:type="spellEnd"/>
+      <w:r>
+        <w:rPr>
+          <w:highlight w:val="yellow"/>
+        </w:rPr>
+        <w:t>(1, 2, 3</w:t>
+      </w:r>
+      <w:proofErr w:type="gramStart"/>
+      <w:r>
+        <w:rPr>
+          <w:highlight w:val="yellow"/>
+        </w:rPr>
+        <w:t>);</w:t>
+      </w:r>
+      <w:proofErr w:type="gramEnd"/>
+    </w:p>
+    <w:p>
+      <w:pPr>
+        <w:pStyle w:val="Heading3"/>
+      </w:pPr>
+      <w:r>
+        <w:t>Immutable copies</w:t>
+      </w:r>
+    </w:p>
+    <w:p>
+      <w:pPr>
+        <w:pStyle w:val="ListParagraph"/>
+        <w:numPr>
+          <w:ilvl w:val="0"/>
+          <w:numId w:val="1"/>
+        </w:numPr>
+      </w:pPr>
+      <w:r>
+        <w:t>Available from Java 10+</w:t>
+      </w:r>
+    </w:p>
+    <w:p>
+      <w:pPr>
+        <w:pStyle w:val="ListParagraph"/>
+        <w:numPr>
+          <w:ilvl w:val="0"/>
+          <w:numId w:val="1"/>
+        </w:numPr>
+      </w:pPr>
+      <w:r>
+        <w:t>Provides a deeper level of immutability</w:t>
+      </w:r>
+    </w:p>
+    <w:p>
+      <w:pPr>
+        <w:pStyle w:val="ListParagraph"/>
+        <w:numPr>
+          <w:ilvl w:val="0"/>
+          <w:numId w:val="1"/>
+        </w:numPr>
+      </w:pPr>
+      <w:r>
+        <w:t>Create a new list from the original list</w:t>
+      </w:r>
+    </w:p>
+    <w:p>
+      <w:pPr>
+        <w:pStyle w:val="ListParagraph"/>
+        <w:numPr>
+          <w:ilvl w:val="0"/>
+          <w:numId w:val="1"/>
+        </w:numPr>
+        <w:rPr>
+          <w:highlight w:val="yellow"/>
+        </w:rPr>
+      </w:pPr>
+      <w:r>
+        <w:rPr>
+          <w:highlight w:val="yellow"/>
+        </w:rPr>
+        <w:t xml:space="preserve">List&lt;Integer&gt; unmodifiable = </w:t>
+      </w:r>
+      <w:proofErr w:type="spellStart"/>
+      <w:r>
+        <w:rPr>
+          <w:highlight w:val="yellow"/>
+        </w:rPr>
+        <w:t>List.copyOf</w:t>
+      </w:r>
+      <w:proofErr w:type="spellEnd"/>
+      <w:r>
+        <w:rPr>
+          <w:highlight w:val="yellow"/>
+        </w:rPr>
+        <w:t>(numbers</w:t>
+      </w:r>
+      <w:proofErr w:type="gramStart"/>
+      <w:r>
+        <w:rPr>
+          <w:highlight w:val="yellow"/>
+        </w:rPr>
+        <w:t>);</w:t>
+      </w:r>
+      <w:proofErr w:type="gramEnd"/>
+    </w:p>
+    <w:p>
+      <w:pPr>
+        <w:rPr>
+          <w:highlight w:val="yellow"/>
+        </w:rPr>
+      </w:pPr>
+      <w:r>
+        <w:rPr>
+          <w:highlight w:val="yellow"/>
+        </w:rPr>
+        <w:br w:type="page"/>
+      </w:r>
+      <w:r>
+        <w:lastRenderedPageBreak/>
+        <w:t>x</w:t>
       </w:r>
     </w:p>
     <w:sectPr>
@@ -3734,6 +3917,7 @@
   <w:style w:type="character" w:default="1" w:styleId="DefaultParagraphFont">
     <w:name w:val="Default Paragraph Font"/>
     <w:uiPriority w:val="1"/>
+    <w:semiHidden/>
     <w:unhideWhenUsed/>
   </w:style>
   <w:style w:type="table" w:default="1" w:styleId="TableNormal">

</xml_diff>

<commit_message>
performance module is created
</commit_message>
<xml_diff>
--- a/refs/java_guide.docx
+++ b/refs/java_guide.docx
@@ -54,7 +54,7 @@
           <w:r>
             <w:fldChar w:fldCharType="separate"/>
           </w:r>
-          <w:hyperlink w:anchor="_Toc184941566" w:history="1">
+          <w:hyperlink w:anchor="_Toc185016194" w:history="1">
             <w:r>
               <w:rPr>
                 <w:rStyle w:val="Hyperlink"/>
@@ -82,7 +82,7 @@
                 <w:noProof/>
                 <w:webHidden/>
               </w:rPr>
-              <w:instrText xml:space="preserve"> PAGEREF _Toc184941566 \h </w:instrText>
+              <w:instrText xml:space="preserve"> PAGEREF _Toc185016194 \h </w:instrText>
             </w:r>
             <w:r>
               <w:rPr>
@@ -123,7 +123,7 @@
               <w:noProof/>
             </w:rPr>
           </w:pPr>
-          <w:hyperlink w:anchor="_Toc184941567" w:history="1">
+          <w:hyperlink w:anchor="_Toc185016195" w:history="1">
             <w:r>
               <w:rPr>
                 <w:rStyle w:val="Hyperlink"/>
@@ -151,7 +151,7 @@
                 <w:noProof/>
                 <w:webHidden/>
               </w:rPr>
-              <w:instrText xml:space="preserve"> PAGEREF _Toc184941567 \h </w:instrText>
+              <w:instrText xml:space="preserve"> PAGEREF _Toc185016195 \h </w:instrText>
             </w:r>
             <w:r>
               <w:rPr>
@@ -192,14 +192,13 @@
               <w:noProof/>
             </w:rPr>
           </w:pPr>
-          <w:hyperlink w:anchor="_Toc184941568" w:history="1">
+          <w:hyperlink w:anchor="_Toc185016196" w:history="1">
             <w:r>
               <w:rPr>
                 <w:rStyle w:val="Hyperlink"/>
                 <w:noProof/>
-                <w:lang w:val="en-IN"/>
-              </w:rPr>
-              <w:t>Fork / Join framework in Java</w:t>
+              </w:rPr>
+              <w:t>Pass compiler arguments in Maven</w:t>
             </w:r>
             <w:r>
               <w:rPr>
@@ -220,7 +219,7 @@
                 <w:noProof/>
                 <w:webHidden/>
               </w:rPr>
-              <w:instrText xml:space="preserve"> PAGEREF _Toc184941568 \h </w:instrText>
+              <w:instrText xml:space="preserve"> PAGEREF _Toc185016196 \h </w:instrText>
             </w:r>
             <w:r>
               <w:rPr>
@@ -261,13 +260,82 @@
               <w:noProof/>
             </w:rPr>
           </w:pPr>
-          <w:hyperlink w:anchor="_Toc184941569" w:history="1">
+          <w:hyperlink w:anchor="_Toc185016197" w:history="1">
             <w:r>
               <w:rPr>
                 <w:rStyle w:val="Hyperlink"/>
                 <w:noProof/>
                 <w:lang w:val="en-IN"/>
               </w:rPr>
+              <w:t>Fork / Join framework in Java</w:t>
+            </w:r>
+            <w:r>
+              <w:rPr>
+                <w:noProof/>
+                <w:webHidden/>
+              </w:rPr>
+              <w:tab/>
+            </w:r>
+            <w:r>
+              <w:rPr>
+                <w:noProof/>
+                <w:webHidden/>
+              </w:rPr>
+              <w:fldChar w:fldCharType="begin"/>
+            </w:r>
+            <w:r>
+              <w:rPr>
+                <w:noProof/>
+                <w:webHidden/>
+              </w:rPr>
+              <w:instrText xml:space="preserve"> PAGEREF _Toc185016197 \h </w:instrText>
+            </w:r>
+            <w:r>
+              <w:rPr>
+                <w:noProof/>
+                <w:webHidden/>
+              </w:rPr>
+            </w:r>
+            <w:r>
+              <w:rPr>
+                <w:noProof/>
+                <w:webHidden/>
+              </w:rPr>
+              <w:fldChar w:fldCharType="separate"/>
+            </w:r>
+            <w:r>
+              <w:rPr>
+                <w:noProof/>
+                <w:webHidden/>
+              </w:rPr>
+              <w:t>4</w:t>
+            </w:r>
+            <w:r>
+              <w:rPr>
+                <w:noProof/>
+                <w:webHidden/>
+              </w:rPr>
+              <w:fldChar w:fldCharType="end"/>
+            </w:r>
+          </w:hyperlink>
+        </w:p>
+        <w:p>
+          <w:pPr>
+            <w:pStyle w:val="TOC2"/>
+            <w:tabs>
+              <w:tab w:val="right" w:leader="dot" w:pos="9350"/>
+            </w:tabs>
+            <w:rPr>
+              <w:noProof/>
+            </w:rPr>
+          </w:pPr>
+          <w:hyperlink w:anchor="_Toc185016198" w:history="1">
+            <w:r>
+              <w:rPr>
+                <w:rStyle w:val="Hyperlink"/>
+                <w:noProof/>
+                <w:lang w:val="en-IN"/>
+              </w:rPr>
               <w:t>Reflection vs Proxies vs Method handles</w:t>
             </w:r>
             <w:r>
@@ -289,7 +357,7 @@
                 <w:noProof/>
                 <w:webHidden/>
               </w:rPr>
-              <w:instrText xml:space="preserve"> PAGEREF _Toc184941569 \h </w:instrText>
+              <w:instrText xml:space="preserve"> PAGEREF _Toc185016198 \h </w:instrText>
             </w:r>
             <w:r>
               <w:rPr>
@@ -309,7 +377,7 @@
                 <w:noProof/>
                 <w:webHidden/>
               </w:rPr>
-              <w:t>4</w:t>
+              <w:t>5</w:t>
             </w:r>
             <w:r>
               <w:rPr>
@@ -330,7 +398,7 @@
               <w:noProof/>
             </w:rPr>
           </w:pPr>
-          <w:hyperlink w:anchor="_Toc184941570" w:history="1">
+          <w:hyperlink w:anchor="_Toc185016199" w:history="1">
             <w:r>
               <w:rPr>
                 <w:rStyle w:val="Hyperlink"/>
@@ -358,7 +426,7 @@
                 <w:noProof/>
                 <w:webHidden/>
               </w:rPr>
-              <w:instrText xml:space="preserve"> PAGEREF _Toc184941570 \h </w:instrText>
+              <w:instrText xml:space="preserve"> PAGEREF _Toc185016199 \h </w:instrText>
             </w:r>
             <w:r>
               <w:rPr>
@@ -378,7 +446,7 @@
                 <w:noProof/>
                 <w:webHidden/>
               </w:rPr>
-              <w:t>5</w:t>
+              <w:t>6</w:t>
             </w:r>
             <w:r>
               <w:rPr>
@@ -399,7 +467,7 @@
               <w:noProof/>
             </w:rPr>
           </w:pPr>
-          <w:hyperlink w:anchor="_Toc184941571" w:history="1">
+          <w:hyperlink w:anchor="_Toc185016200" w:history="1">
             <w:r>
               <w:rPr>
                 <w:rStyle w:val="Hyperlink"/>
@@ -427,7 +495,7 @@
                 <w:noProof/>
                 <w:webHidden/>
               </w:rPr>
-              <w:instrText xml:space="preserve"> PAGEREF _Toc184941571 \h </w:instrText>
+              <w:instrText xml:space="preserve"> PAGEREF _Toc185016200 \h </w:instrText>
             </w:r>
             <w:r>
               <w:rPr>
@@ -447,7 +515,7 @@
                 <w:noProof/>
                 <w:webHidden/>
               </w:rPr>
-              <w:t>5</w:t>
+              <w:t>6</w:t>
             </w:r>
             <w:r>
               <w:rPr>
@@ -468,7 +536,7 @@
               <w:noProof/>
             </w:rPr>
           </w:pPr>
-          <w:hyperlink w:anchor="_Toc184941572" w:history="1">
+          <w:hyperlink w:anchor="_Toc185016201" w:history="1">
             <w:r>
               <w:rPr>
                 <w:rStyle w:val="Hyperlink"/>
@@ -495,7 +563,7 @@
                 <w:noProof/>
                 <w:webHidden/>
               </w:rPr>
-              <w:instrText xml:space="preserve"> PAGEREF _Toc184941572 \h </w:instrText>
+              <w:instrText xml:space="preserve"> PAGEREF _Toc185016201 \h </w:instrText>
             </w:r>
             <w:r>
               <w:rPr>
@@ -515,7 +583,7 @@
                 <w:noProof/>
                 <w:webHidden/>
               </w:rPr>
-              <w:t>6</w:t>
+              <w:t>7</w:t>
             </w:r>
             <w:r>
               <w:rPr>
@@ -536,7 +604,7 @@
               <w:noProof/>
             </w:rPr>
           </w:pPr>
-          <w:hyperlink w:anchor="_Toc184941573" w:history="1">
+          <w:hyperlink w:anchor="_Toc185016202" w:history="1">
             <w:r>
               <w:rPr>
                 <w:rStyle w:val="Hyperlink"/>
@@ -563,7 +631,7 @@
                 <w:noProof/>
                 <w:webHidden/>
               </w:rPr>
-              <w:instrText xml:space="preserve"> PAGEREF _Toc184941573 \h </w:instrText>
+              <w:instrText xml:space="preserve"> PAGEREF _Toc185016202 \h </w:instrText>
             </w:r>
             <w:r>
               <w:rPr>
@@ -583,7 +651,7 @@
                 <w:noProof/>
                 <w:webHidden/>
               </w:rPr>
-              <w:t>7</w:t>
+              <w:t>8</w:t>
             </w:r>
             <w:r>
               <w:rPr>
@@ -604,7 +672,7 @@
               <w:noProof/>
             </w:rPr>
           </w:pPr>
-          <w:hyperlink w:anchor="_Toc184941574" w:history="1">
+          <w:hyperlink w:anchor="_Toc185016203" w:history="1">
             <w:r>
               <w:rPr>
                 <w:rStyle w:val="Hyperlink"/>
@@ -631,7 +699,7 @@
                 <w:noProof/>
                 <w:webHidden/>
               </w:rPr>
-              <w:instrText xml:space="preserve"> PAGEREF _Toc184941574 \h </w:instrText>
+              <w:instrText xml:space="preserve"> PAGEREF _Toc185016203 \h </w:instrText>
             </w:r>
             <w:r>
               <w:rPr>
@@ -651,7 +719,7 @@
                 <w:noProof/>
                 <w:webHidden/>
               </w:rPr>
-              <w:t>7</w:t>
+              <w:t>8</w:t>
             </w:r>
             <w:r>
               <w:rPr>
@@ -672,7 +740,7 @@
               <w:noProof/>
             </w:rPr>
           </w:pPr>
-          <w:hyperlink w:anchor="_Toc184941575" w:history="1">
+          <w:hyperlink w:anchor="_Toc185016204" w:history="1">
             <w:r>
               <w:rPr>
                 <w:rStyle w:val="Hyperlink"/>
@@ -699,7 +767,7 @@
                 <w:noProof/>
                 <w:webHidden/>
               </w:rPr>
-              <w:instrText xml:space="preserve"> PAGEREF _Toc184941575 \h </w:instrText>
+              <w:instrText xml:space="preserve"> PAGEREF _Toc185016204 \h </w:instrText>
             </w:r>
             <w:r>
               <w:rPr>
@@ -719,7 +787,7 @@
                 <w:noProof/>
                 <w:webHidden/>
               </w:rPr>
-              <w:t>7</w:t>
+              <w:t>8</w:t>
             </w:r>
             <w:r>
               <w:rPr>
@@ -740,7 +808,7 @@
               <w:noProof/>
             </w:rPr>
           </w:pPr>
-          <w:hyperlink w:anchor="_Toc184941576" w:history="1">
+          <w:hyperlink w:anchor="_Toc185016205" w:history="1">
             <w:r>
               <w:rPr>
                 <w:rStyle w:val="Hyperlink"/>
@@ -767,7 +835,7 @@
                 <w:noProof/>
                 <w:webHidden/>
               </w:rPr>
-              <w:instrText xml:space="preserve"> PAGEREF _Toc184941576 \h </w:instrText>
+              <w:instrText xml:space="preserve"> PAGEREF _Toc185016205 \h </w:instrText>
             </w:r>
             <w:r>
               <w:rPr>
@@ -787,7 +855,7 @@
                 <w:noProof/>
                 <w:webHidden/>
               </w:rPr>
-              <w:t>7</w:t>
+              <w:t>8</w:t>
             </w:r>
             <w:r>
               <w:rPr>
@@ -808,27 +876,81 @@
               <w:noProof/>
             </w:rPr>
           </w:pPr>
-          <w:hyperlink w:anchor="_Toc184941577" w:history="1">
+          <w:hyperlink w:anchor="_Toc185016206" w:history="1">
             <w:r>
               <w:rPr>
                 <w:rStyle w:val="Hyperlink"/>
                 <w:noProof/>
               </w:rPr>
-              <w:t>Immutable copi</w:t>
-            </w:r>
+              <w:t>Immutable copies</w:t>
+            </w:r>
+            <w:r>
+              <w:rPr>
+                <w:noProof/>
+                <w:webHidden/>
+              </w:rPr>
+              <w:tab/>
+            </w:r>
+            <w:r>
+              <w:rPr>
+                <w:noProof/>
+                <w:webHidden/>
+              </w:rPr>
+              <w:fldChar w:fldCharType="begin"/>
+            </w:r>
+            <w:r>
+              <w:rPr>
+                <w:noProof/>
+                <w:webHidden/>
+              </w:rPr>
+              <w:instrText xml:space="preserve"> PAGEREF _Toc185016206 \h </w:instrText>
+            </w:r>
+            <w:r>
+              <w:rPr>
+                <w:noProof/>
+                <w:webHidden/>
+              </w:rPr>
+            </w:r>
+            <w:r>
+              <w:rPr>
+                <w:noProof/>
+                <w:webHidden/>
+              </w:rPr>
+              <w:fldChar w:fldCharType="separate"/>
+            </w:r>
+            <w:r>
+              <w:rPr>
+                <w:noProof/>
+                <w:webHidden/>
+              </w:rPr>
+              <w:t>8</w:t>
+            </w:r>
+            <w:r>
+              <w:rPr>
+                <w:noProof/>
+                <w:webHidden/>
+              </w:rPr>
+              <w:fldChar w:fldCharType="end"/>
+            </w:r>
+          </w:hyperlink>
+        </w:p>
+        <w:p>
+          <w:pPr>
+            <w:pStyle w:val="TOC2"/>
+            <w:tabs>
+              <w:tab w:val="right" w:leader="dot" w:pos="9350"/>
+            </w:tabs>
+            <w:rPr>
+              <w:noProof/>
+            </w:rPr>
+          </w:pPr>
+          <w:hyperlink w:anchor="_Toc185016207" w:history="1">
             <w:r>
               <w:rPr>
                 <w:rStyle w:val="Hyperlink"/>
                 <w:noProof/>
               </w:rPr>
-              <w:t>e</w:t>
-            </w:r>
-            <w:r>
-              <w:rPr>
-                <w:rStyle w:val="Hyperlink"/>
-                <w:noProof/>
-              </w:rPr>
-              <w:t>s</w:t>
+              <w:t>Other immutable options</w:t>
             </w:r>
             <w:r>
               <w:rPr>
@@ -849,7 +971,7 @@
                 <w:noProof/>
                 <w:webHidden/>
               </w:rPr>
-              <w:instrText xml:space="preserve"> PAGEREF _Toc184941577 \h </w:instrText>
+              <w:instrText xml:space="preserve"> PAGEREF _Toc185016207 \h </w:instrText>
             </w:r>
             <w:r>
               <w:rPr>
@@ -869,7 +991,7 @@
                 <w:noProof/>
                 <w:webHidden/>
               </w:rPr>
-              <w:t>7</w:t>
+              <w:t>10</w:t>
             </w:r>
             <w:r>
               <w:rPr>
@@ -913,7 +1035,7 @@
           <w:lang w:val="en-IN"/>
         </w:rPr>
       </w:pPr>
-      <w:bookmarkStart w:id="0" w:name="_Toc184941566"/>
+      <w:bookmarkStart w:id="0" w:name="_Toc185016194"/>
       <w:r>
         <w:rPr>
           <w:lang w:val="en-IN"/>
@@ -930,7 +1052,7 @@
           <w:lang w:val="en-IN"/>
         </w:rPr>
       </w:pPr>
-      <w:bookmarkStart w:id="1" w:name="_Toc184941567"/>
+      <w:bookmarkStart w:id="1" w:name="_Toc185016195"/>
       <w:r>
         <w:rPr>
           <w:lang w:val="en-IN"/>
@@ -1625,18 +1747,474 @@
     <w:p>
       <w:pPr>
         <w:rPr>
+          <w:lang w:val="en-IN"/>
+        </w:rPr>
+      </w:pPr>
+      <w:r>
+        <w:rPr>
+          <w:lang w:val="en-IN"/>
+        </w:rPr>
+        <w:t>Add a dependency of core to the api module</w:t>
+      </w:r>
+    </w:p>
+    <w:p>
+      <w:pPr>
+        <w:pStyle w:val="Heading2"/>
+        <w:rPr>
           <w:rStyle w:val="Hyperlink"/>
-        </w:rPr>
-      </w:pPr>
-      <w:r>
-        <w:rPr>
-          <w:lang w:val="en-IN"/>
-        </w:rPr>
-        <w:t>Add a dependency of core to the api module</w:t>
-      </w:r>
+          <w:u w:val="none"/>
+        </w:rPr>
+      </w:pPr>
+      <w:r>
+        <w:rPr>
+          <w:lang w:val="en-IN"/>
+        </w:rPr>
+        <w:br w:type="page"/>
+      </w:r>
+      <w:bookmarkStart w:id="2" w:name="_Toc185016196"/>
       <w:r>
         <w:rPr>
           <w:rStyle w:val="Hyperlink"/>
+          <w:u w:val="none"/>
+        </w:rPr>
+        <w:lastRenderedPageBreak/>
+        <w:t>Pass compiler arguments in Maven</w:t>
+      </w:r>
+      <w:bookmarkEnd w:id="2"/>
+    </w:p>
+    <w:p>
+      <w:pPr>
+        <w:rPr>
+          <w:lang w:val="en-IN"/>
+        </w:rPr>
+      </w:pPr>
+      <w:r>
+        <w:rPr>
+          <w:lang w:val="en-IN"/>
+        </w:rPr>
+        <w:t>In some situation we may need to pass some Java compiler arguments during maven compile process.</w:t>
+      </w:r>
+    </w:p>
+    <w:p>
+      <w:pPr>
+        <w:pStyle w:val="HTMLPreformatted"/>
+        <w:shd w:val="clear" w:color="auto" w:fill="1E1F22"/>
+        <w:rPr>
+          <w:color w:val="BCBEC4"/>
+          <w:sz w:val="21"/>
+          <w:szCs w:val="21"/>
+        </w:rPr>
+      </w:pPr>
+      <w:r>
+        <w:rPr>
+          <w:color w:val="D5B778"/>
+          <w:sz w:val="21"/>
+          <w:szCs w:val="21"/>
+        </w:rPr>
+        <w:t>&lt;plugin&gt;</w:t>
+      </w:r>
+      <w:r>
+        <w:rPr>
+          <w:color w:val="D5B778"/>
+          <w:sz w:val="21"/>
+          <w:szCs w:val="21"/>
+        </w:rPr>
+        <w:br/>
+        <w:t xml:space="preserve">  &lt;</w:t>
+      </w:r>
+      <w:proofErr w:type="spellStart"/>
+      <w:r>
+        <w:rPr>
+          <w:color w:val="D5B778"/>
+          <w:sz w:val="21"/>
+          <w:szCs w:val="21"/>
+        </w:rPr>
+        <w:t>artifactId</w:t>
+      </w:r>
+      <w:proofErr w:type="spellEnd"/>
+      <w:r>
+        <w:rPr>
+          <w:color w:val="D5B778"/>
+          <w:sz w:val="21"/>
+          <w:szCs w:val="21"/>
+        </w:rPr>
+        <w:t>&gt;</w:t>
+      </w:r>
+      <w:r>
+        <w:rPr>
+          <w:color w:val="BCBEC4"/>
+          <w:sz w:val="21"/>
+          <w:szCs w:val="21"/>
+        </w:rPr>
+        <w:t>maven-compiler-plugin</w:t>
+      </w:r>
+      <w:r>
+        <w:rPr>
+          <w:color w:val="D5B778"/>
+          <w:sz w:val="21"/>
+          <w:szCs w:val="21"/>
+        </w:rPr>
+        <w:t>&lt;/</w:t>
+      </w:r>
+      <w:proofErr w:type="spellStart"/>
+      <w:r>
+        <w:rPr>
+          <w:color w:val="D5B778"/>
+          <w:sz w:val="21"/>
+          <w:szCs w:val="21"/>
+        </w:rPr>
+        <w:t>artifactId</w:t>
+      </w:r>
+      <w:proofErr w:type="spellEnd"/>
+      <w:r>
+        <w:rPr>
+          <w:color w:val="D5B778"/>
+          <w:sz w:val="21"/>
+          <w:szCs w:val="21"/>
+        </w:rPr>
+        <w:t>&gt;</w:t>
+      </w:r>
+      <w:r>
+        <w:rPr>
+          <w:color w:val="D5B778"/>
+          <w:sz w:val="21"/>
+          <w:szCs w:val="21"/>
+        </w:rPr>
+        <w:br/>
+        <w:t xml:space="preserve">  &lt;version&gt;</w:t>
+      </w:r>
+      <w:r>
+        <w:rPr>
+          <w:color w:val="BCBEC4"/>
+          <w:sz w:val="21"/>
+          <w:szCs w:val="21"/>
+        </w:rPr>
+        <w:t>3.13.0</w:t>
+      </w:r>
+      <w:r>
+        <w:rPr>
+          <w:color w:val="D5B778"/>
+          <w:sz w:val="21"/>
+          <w:szCs w:val="21"/>
+        </w:rPr>
+        <w:t>&lt;/version&gt;</w:t>
+      </w:r>
+      <w:r>
+        <w:rPr>
+          <w:color w:val="D5B778"/>
+          <w:sz w:val="21"/>
+          <w:szCs w:val="21"/>
+        </w:rPr>
+        <w:br/>
+        <w:t xml:space="preserve">  &lt;configuration&gt;</w:t>
+      </w:r>
+      <w:r>
+        <w:rPr>
+          <w:color w:val="D5B778"/>
+          <w:sz w:val="21"/>
+          <w:szCs w:val="21"/>
+        </w:rPr>
+        <w:br/>
+        <w:t xml:space="preserve">    </w:t>
+      </w:r>
+      <w:r>
+        <w:rPr>
+          <w:color w:val="F2F2F2" w:themeColor="background1" w:themeShade="F2"/>
+          <w:sz w:val="21"/>
+          <w:szCs w:val="21"/>
+        </w:rPr>
+        <w:t>&lt;</w:t>
+      </w:r>
+      <w:proofErr w:type="spellStart"/>
+      <w:r>
+        <w:rPr>
+          <w:color w:val="F2F2F2" w:themeColor="background1" w:themeShade="F2"/>
+          <w:sz w:val="21"/>
+          <w:szCs w:val="21"/>
+        </w:rPr>
+        <w:t>compilerArgs</w:t>
+      </w:r>
+      <w:proofErr w:type="spellEnd"/>
+      <w:r>
+        <w:rPr>
+          <w:color w:val="F2F2F2" w:themeColor="background1" w:themeShade="F2"/>
+          <w:sz w:val="21"/>
+          <w:szCs w:val="21"/>
+        </w:rPr>
+        <w:t>&gt;</w:t>
+      </w:r>
+      <w:r>
+        <w:rPr>
+          <w:color w:val="F2F2F2" w:themeColor="background1" w:themeShade="F2"/>
+          <w:sz w:val="21"/>
+          <w:szCs w:val="21"/>
+        </w:rPr>
+        <w:br/>
+        <w:t xml:space="preserve">      &lt;</w:t>
+      </w:r>
+      <w:proofErr w:type="spellStart"/>
+      <w:r>
+        <w:rPr>
+          <w:color w:val="F2F2F2" w:themeColor="background1" w:themeShade="F2"/>
+          <w:sz w:val="21"/>
+          <w:szCs w:val="21"/>
+        </w:rPr>
+        <w:t>arg</w:t>
+      </w:r>
+      <w:proofErr w:type="spellEnd"/>
+      <w:r>
+        <w:rPr>
+          <w:color w:val="F2F2F2" w:themeColor="background1" w:themeShade="F2"/>
+          <w:sz w:val="21"/>
+          <w:szCs w:val="21"/>
+        </w:rPr>
+        <w:t>&gt;-</w:t>
+      </w:r>
+      <w:proofErr w:type="spellStart"/>
+      <w:proofErr w:type="gramStart"/>
+      <w:r>
+        <w:rPr>
+          <w:color w:val="F2F2F2" w:themeColor="background1" w:themeShade="F2"/>
+          <w:sz w:val="21"/>
+          <w:szCs w:val="21"/>
+        </w:rPr>
+        <w:t>Xlint:deprecation</w:t>
+      </w:r>
+      <w:proofErr w:type="spellEnd"/>
+      <w:proofErr w:type="gramEnd"/>
+      <w:r>
+        <w:rPr>
+          <w:color w:val="F2F2F2" w:themeColor="background1" w:themeShade="F2"/>
+          <w:sz w:val="21"/>
+          <w:szCs w:val="21"/>
+        </w:rPr>
+        <w:t>&lt;/</w:t>
+      </w:r>
+      <w:proofErr w:type="spellStart"/>
+      <w:r>
+        <w:rPr>
+          <w:color w:val="F2F2F2" w:themeColor="background1" w:themeShade="F2"/>
+          <w:sz w:val="21"/>
+          <w:szCs w:val="21"/>
+        </w:rPr>
+        <w:t>arg</w:t>
+      </w:r>
+      <w:proofErr w:type="spellEnd"/>
+      <w:r>
+        <w:rPr>
+          <w:color w:val="F2F2F2" w:themeColor="background1" w:themeShade="F2"/>
+          <w:sz w:val="21"/>
+          <w:szCs w:val="21"/>
+        </w:rPr>
+        <w:t>&gt;</w:t>
+      </w:r>
+      <w:r>
+        <w:rPr>
+          <w:color w:val="F2F2F2" w:themeColor="background1" w:themeShade="F2"/>
+          <w:sz w:val="21"/>
+          <w:szCs w:val="21"/>
+        </w:rPr>
+        <w:br/>
+        <w:t xml:space="preserve">    &lt;/</w:t>
+      </w:r>
+      <w:proofErr w:type="spellStart"/>
+      <w:r>
+        <w:rPr>
+          <w:color w:val="F2F2F2" w:themeColor="background1" w:themeShade="F2"/>
+          <w:sz w:val="21"/>
+          <w:szCs w:val="21"/>
+        </w:rPr>
+        <w:t>compilerArgs</w:t>
+      </w:r>
+      <w:proofErr w:type="spellEnd"/>
+      <w:r>
+        <w:rPr>
+          <w:color w:val="F2F2F2" w:themeColor="background1" w:themeShade="F2"/>
+          <w:sz w:val="21"/>
+          <w:szCs w:val="21"/>
+        </w:rPr>
+        <w:t>&gt;</w:t>
+      </w:r>
+      <w:r>
+        <w:rPr>
+          <w:color w:val="F2F2F2" w:themeColor="background1" w:themeShade="F2"/>
+          <w:sz w:val="21"/>
+          <w:szCs w:val="21"/>
+        </w:rPr>
+        <w:br/>
+      </w:r>
+      <w:r>
+        <w:rPr>
+          <w:color w:val="D5B778"/>
+          <w:sz w:val="21"/>
+          <w:szCs w:val="21"/>
+        </w:rPr>
+        <w:t xml:space="preserve">  &lt;/configuration&gt;</w:t>
+      </w:r>
+      <w:r>
+        <w:rPr>
+          <w:color w:val="D5B778"/>
+          <w:sz w:val="21"/>
+          <w:szCs w:val="21"/>
+        </w:rPr>
+        <w:br/>
+        <w:t>&lt;/plugin&gt;</w:t>
+      </w:r>
+    </w:p>
+    <w:p>
+      <w:pPr>
+        <w:rPr>
+          <w:rStyle w:val="Hyperlink"/>
+        </w:rPr>
+      </w:pPr>
+    </w:p>
+    <w:p>
+      <w:pPr>
+        <w:rPr>
+          <w:lang w:val="en-IN"/>
+        </w:rPr>
+      </w:pPr>
+      <w:r>
+        <w:rPr>
+          <w:lang w:val="en-IN"/>
+        </w:rPr>
+        <w:t>Output</w:t>
+      </w:r>
+      <w:r>
+        <w:rPr>
+          <w:lang w:val="en-IN"/>
+        </w:rPr>
+        <w:t>:</w:t>
+      </w:r>
+    </w:p>
+    <w:p>
+      <w:pPr>
+        <w:rPr>
+          <w:rStyle w:val="Hyperlink"/>
+          <w:u w:val="none"/>
+        </w:rPr>
+      </w:pPr>
+      <w:r>
+        <w:rPr>
+          <w:rStyle w:val="Hyperlink"/>
+          <w:u w:val="none"/>
+        </w:rPr>
+        <w:t>[WARNING] /</w:t>
+      </w:r>
+      <w:proofErr w:type="gramStart"/>
+      <w:r>
+        <w:rPr>
+          <w:rStyle w:val="Hyperlink"/>
+          <w:u w:val="none"/>
+        </w:rPr>
+        <w:t>C:/work/personal/repos/javalab/performance/src/main/java/com/javalab/gc/HelloClass.java:[</w:t>
+      </w:r>
+      <w:proofErr w:type="gramEnd"/>
+      <w:r>
+        <w:rPr>
+          <w:rStyle w:val="Hyperlink"/>
+          <w:u w:val="none"/>
+        </w:rPr>
+        <w:t xml:space="preserve">16,20] finalize() in </w:t>
+      </w:r>
+      <w:proofErr w:type="spellStart"/>
+      <w:r>
+        <w:rPr>
+          <w:rStyle w:val="Hyperlink"/>
+          <w:u w:val="none"/>
+        </w:rPr>
+        <w:t>java.lang.Object</w:t>
+      </w:r>
+      <w:proofErr w:type="spellEnd"/>
+      <w:r>
+        <w:rPr>
+          <w:rStyle w:val="Hyperlink"/>
+          <w:u w:val="none"/>
+        </w:rPr>
+        <w:t xml:space="preserve"> has been deprecated</w:t>
+      </w:r>
+    </w:p>
+    <w:p>
+      <w:pPr>
+        <w:rPr>
+          <w:rStyle w:val="Hyperlink"/>
+          <w:u w:val="none"/>
+        </w:rPr>
+      </w:pPr>
+      <w:r>
+        <w:rPr>
+          <w:rStyle w:val="Hyperlink"/>
+          <w:u w:val="none"/>
+        </w:rPr>
+        <w:t>[WARNING] /</w:t>
+      </w:r>
+      <w:proofErr w:type="gramStart"/>
+      <w:r>
+        <w:rPr>
+          <w:rStyle w:val="Hyperlink"/>
+          <w:u w:val="none"/>
+        </w:rPr>
+        <w:t>C:/work/personal/repos/javalab/performance/src/main/java/com/javalab/gc/HelloClass.java:[</w:t>
+      </w:r>
+      <w:proofErr w:type="gramEnd"/>
+      <w:r>
+        <w:rPr>
+          <w:rStyle w:val="Hyperlink"/>
+          <w:u w:val="none"/>
+        </w:rPr>
+        <w:t xml:space="preserve">18,14] finalize() in </w:t>
+      </w:r>
+      <w:proofErr w:type="spellStart"/>
+      <w:r>
+        <w:rPr>
+          <w:rStyle w:val="Hyperlink"/>
+          <w:u w:val="none"/>
+        </w:rPr>
+        <w:t>java.lang.Object</w:t>
+      </w:r>
+      <w:proofErr w:type="spellEnd"/>
+      <w:r>
+        <w:rPr>
+          <w:rStyle w:val="Hyperlink"/>
+          <w:u w:val="none"/>
+        </w:rPr>
+        <w:t xml:space="preserve"> has been deprecated</w:t>
+      </w:r>
+    </w:p>
+    <w:p>
+      <w:pPr>
+        <w:rPr>
+          <w:rStyle w:val="Hyperlink"/>
+          <w:color w:val="auto"/>
+          <w:u w:val="none"/>
+          <w:lang w:val="en-IN"/>
+        </w:rPr>
+      </w:pPr>
+      <w:r>
+        <w:rPr>
+          <w:rStyle w:val="Hyperlink"/>
+          <w:u w:val="none"/>
+        </w:rPr>
+        <w:t xml:space="preserve">Ref: </w:t>
+      </w:r>
+      <w:hyperlink r:id="rId9" w:history="1">
+        <w:r>
+          <w:rPr>
+            <w:rStyle w:val="Hyperlink"/>
+          </w:rPr>
+          <w:t>Apache Maven Compiler Plugin – Pass Compiler Arguments</w:t>
+        </w:r>
+      </w:hyperlink>
+      <w:r>
+        <w:rPr>
+          <w:color w:val="467886" w:themeColor="hyperlink"/>
+        </w:rPr>
+        <w:t xml:space="preserve"> </w:t>
+      </w:r>
+      <w:r>
+        <w:rPr>
+          <w:rStyle w:val="Hyperlink"/>
+          <w:u w:val="none"/>
         </w:rPr>
         <w:br w:type="page"/>
       </w:r>
@@ -1648,7 +2226,7 @@
           <w:lang w:val="en-IN"/>
         </w:rPr>
       </w:pPr>
-      <w:bookmarkStart w:id="2" w:name="_Toc184941568"/>
+      <w:bookmarkStart w:id="3" w:name="_Toc185016197"/>
       <w:r>
         <w:rPr>
           <w:lang w:val="en-IN"/>
@@ -1656,7 +2234,7 @@
         <w:lastRenderedPageBreak/>
         <w:t>Fork / Join framework in Java</w:t>
       </w:r>
-      <w:bookmarkEnd w:id="2"/>
+      <w:bookmarkEnd w:id="3"/>
     </w:p>
     <w:p>
       <w:pPr>
@@ -1683,7 +2261,7 @@
         </w:rPr>
         <w:t xml:space="preserve">Ref: </w:t>
       </w:r>
-      <w:hyperlink r:id="rId9" w:history="1">
+      <w:hyperlink r:id="rId10" w:history="1">
         <w:r>
           <w:rPr>
             <w:rStyle w:val="Hyperlink"/>
@@ -1706,7 +2284,7 @@
           <w:lang w:val="en-IN"/>
         </w:rPr>
       </w:pPr>
-      <w:hyperlink r:id="rId10" w:history="1">
+      <w:hyperlink r:id="rId11" w:history="1">
         <w:r>
           <w:rPr>
             <w:rStyle w:val="Hyperlink"/>
@@ -1763,7 +2341,7 @@
           <w:lang w:val="en-IN"/>
         </w:rPr>
       </w:pPr>
-      <w:bookmarkStart w:id="3" w:name="_Toc184941569"/>
+      <w:bookmarkStart w:id="4" w:name="_Toc185016198"/>
       <w:r>
         <w:rPr>
           <w:lang w:val="en-IN"/>
@@ -1771,7 +2349,7 @@
         <w:lastRenderedPageBreak/>
         <w:t>Reflection vs Proxies vs Method handles</w:t>
       </w:r>
-      <w:bookmarkEnd w:id="3"/>
+      <w:bookmarkEnd w:id="4"/>
     </w:p>
     <w:p>
       <w:pPr>
@@ -1832,7 +2410,7 @@
                     <pic:cNvPicPr/>
                   </pic:nvPicPr>
                   <pic:blipFill>
-                    <a:blip r:embed="rId11"/>
+                    <a:blip r:embed="rId12"/>
                     <a:stretch>
                       <a:fillRect/>
                     </a:stretch>
@@ -1865,7 +2443,7 @@
         </w:rPr>
         <w:t xml:space="preserve">Ref: </w:t>
       </w:r>
-      <w:hyperlink r:id="rId12" w:anchor="heading_id_13" w:history="1">
+      <w:hyperlink r:id="rId13" w:anchor="heading_id_13" w:history="1">
         <w:r>
           <w:rPr>
             <w:rStyle w:val="Hyperlink"/>
@@ -1900,7 +2478,7 @@
           <w:lang w:val="en-IN"/>
         </w:rPr>
       </w:pPr>
-      <w:bookmarkStart w:id="4" w:name="_Toc184941570"/>
+      <w:bookmarkStart w:id="5" w:name="_Toc185016199"/>
       <w:r>
         <w:rPr>
           <w:lang w:val="en-IN"/>
@@ -1908,15 +2486,15 @@
         <w:lastRenderedPageBreak/>
         <w:t>Functional</w:t>
       </w:r>
-      <w:bookmarkEnd w:id="4"/>
-    </w:p>
-    <w:p>
-      <w:pPr>
-        <w:rPr>
-          <w:lang w:val="en-IN"/>
-        </w:rPr>
-      </w:pPr>
-      <w:hyperlink r:id="rId13" w:history="1">
+      <w:bookmarkEnd w:id="5"/>
+    </w:p>
+    <w:p>
+      <w:pPr>
+        <w:rPr>
+          <w:lang w:val="en-IN"/>
+        </w:rPr>
+      </w:pPr>
+      <w:hyperlink r:id="rId14" w:history="1">
         <w:r>
           <w:rPr>
             <w:rStyle w:val="Hyperlink"/>
@@ -1939,14 +2517,14 @@
           <w:lang w:val="en-IN"/>
         </w:rPr>
       </w:pPr>
-      <w:bookmarkStart w:id="5" w:name="_Toc184941571"/>
+      <w:bookmarkStart w:id="6" w:name="_Toc185016200"/>
       <w:r>
         <w:rPr>
           <w:lang w:val="en-IN"/>
         </w:rPr>
         <w:t>Functional Interfaces</w:t>
       </w:r>
-      <w:bookmarkEnd w:id="5"/>
+      <w:bookmarkEnd w:id="6"/>
     </w:p>
     <w:p>
       <w:pPr>
@@ -1965,7 +2543,7 @@
         </w:rPr>
         <w:t>40+ functional interfaces are provided OOTB in JDK (</w:t>
       </w:r>
-      <w:hyperlink r:id="rId14" w:history="1">
+      <w:hyperlink r:id="rId15" w:history="1">
         <w:proofErr w:type="spellStart"/>
         <w:r>
           <w:rPr>
@@ -2513,12 +3091,12 @@
       <w:pPr>
         <w:pStyle w:val="Heading2"/>
       </w:pPr>
-      <w:bookmarkStart w:id="6" w:name="_Toc184941572"/>
+      <w:bookmarkStart w:id="7" w:name="_Toc185016201"/>
       <w:r>
         <w:lastRenderedPageBreak/>
         <w:t>Functional Composition</w:t>
       </w:r>
-      <w:bookmarkEnd w:id="6"/>
+      <w:bookmarkEnd w:id="7"/>
     </w:p>
     <w:p>
       <w:pPr>
@@ -2600,7 +3178,7 @@
                     <pic:cNvPicPr/>
                   </pic:nvPicPr>
                   <pic:blipFill>
-                    <a:blip r:embed="rId15"/>
+                    <a:blip r:embed="rId16"/>
                     <a:stretch>
                       <a:fillRect/>
                     </a:stretch>
@@ -2860,15 +3438,15 @@
       <w:pPr>
         <w:pStyle w:val="Heading1"/>
       </w:pPr>
-      <w:bookmarkStart w:id="7" w:name="_Toc184941573"/>
+      <w:bookmarkStart w:id="8" w:name="_Toc185016202"/>
       <w:r>
         <w:lastRenderedPageBreak/>
         <w:t>Immutability</w:t>
       </w:r>
-      <w:bookmarkEnd w:id="7"/>
-    </w:p>
-    <w:p>
-      <w:hyperlink r:id="rId16" w:anchor="id45" w:history="1">
+      <w:bookmarkEnd w:id="8"/>
+    </w:p>
+    <w:p>
+      <w:hyperlink r:id="rId17" w:anchor="id45" w:history="1">
         <w:r>
           <w:rPr>
             <w:rStyle w:val="Hyperlink"/>
@@ -2881,11 +3459,11 @@
       <w:pPr>
         <w:pStyle w:val="Heading2"/>
       </w:pPr>
-      <w:bookmarkStart w:id="8" w:name="_Toc184941574"/>
+      <w:bookmarkStart w:id="9" w:name="_Toc185016203"/>
       <w:r>
         <w:t>3 ways of immutable collection</w:t>
       </w:r>
-      <w:bookmarkEnd w:id="8"/>
+      <w:bookmarkEnd w:id="9"/>
     </w:p>
     <w:p>
       <w:pPr>
@@ -2938,11 +3516,11 @@
       <w:pPr>
         <w:pStyle w:val="Heading3"/>
       </w:pPr>
-      <w:bookmarkStart w:id="9" w:name="_Toc184941575"/>
+      <w:bookmarkStart w:id="10" w:name="_Toc185016204"/>
       <w:r>
         <w:t>Unmodifiable collection</w:t>
       </w:r>
-      <w:bookmarkEnd w:id="9"/>
+      <w:bookmarkEnd w:id="10"/>
     </w:p>
     <w:p>
       <w:r>
@@ -2995,7 +3573,7 @@
                     <pic:cNvPicPr/>
                   </pic:nvPicPr>
                   <pic:blipFill>
-                    <a:blip r:embed="rId17"/>
+                    <a:blip r:embed="rId18"/>
                     <a:stretch>
                       <a:fillRect/>
                     </a:stretch>
@@ -3025,11 +3603,11 @@
       <w:pPr>
         <w:pStyle w:val="Heading3"/>
       </w:pPr>
-      <w:bookmarkStart w:id="10" w:name="_Toc184941576"/>
+      <w:bookmarkStart w:id="11" w:name="_Toc185016205"/>
       <w:r>
         <w:t>Immutable collection factory methods</w:t>
       </w:r>
-      <w:bookmarkEnd w:id="10"/>
+      <w:bookmarkEnd w:id="11"/>
     </w:p>
     <w:p>
       <w:pPr>
@@ -3099,11 +3677,11 @@
       <w:pPr>
         <w:pStyle w:val="Heading3"/>
       </w:pPr>
-      <w:bookmarkStart w:id="11" w:name="_Toc184941577"/>
+      <w:bookmarkStart w:id="12" w:name="_Toc185016206"/>
       <w:r>
         <w:t>Immutable copies</w:t>
       </w:r>
-      <w:bookmarkEnd w:id="11"/>
+      <w:bookmarkEnd w:id="12"/>
     </w:p>
     <w:p>
       <w:pPr>
@@ -3206,7 +3784,7 @@
                     <pic:cNvPicPr/>
                   </pic:nvPicPr>
                   <pic:blipFill>
-                    <a:blip r:embed="rId18"/>
+                    <a:blip r:embed="rId19"/>
                     <a:stretch>
                       <a:fillRect/>
                     </a:stretch>
@@ -3236,6 +3814,7 @@
       <w:pPr>
         <w:pStyle w:val="Heading2"/>
       </w:pPr>
+      <w:bookmarkStart w:id="13" w:name="_Toc185016207"/>
       <w:r>
         <w:lastRenderedPageBreak/>
         <w:t xml:space="preserve">Other immutable </w:t>
@@ -3243,6 +3822,7 @@
       <w:r>
         <w:t>options</w:t>
       </w:r>
+      <w:bookmarkEnd w:id="13"/>
     </w:p>
     <w:p>
       <w:pPr>
@@ -3302,11 +3882,6 @@
       </w:pPr>
       <w:r>
         <w:t>Record</w:t>
-      </w:r>
-    </w:p>
-    <w:p>
-      <w:r>
-        <w:br w:type="page"/>
       </w:r>
     </w:p>
     <w:p/>
@@ -4298,7 +4873,6 @@
   <w:style w:type="character" w:default="1" w:styleId="DefaultParagraphFont">
     <w:name w:val="Default Paragraph Font"/>
     <w:uiPriority w:val="1"/>
-    <w:semiHidden/>
     <w:unhideWhenUsed/>
   </w:style>
   <w:style w:type="table" w:default="1" w:styleId="TableNormal">

</xml_diff>